<commit_message>
MS2 code and report complete but problem with test file - THEO
</commit_message>
<xml_diff>
--- a/REPORT.docx
+++ b/REPORT.docx
@@ -118,14 +118,7 @@
                 <w:rFonts w:ascii="Cambria Math" w:hAnsi="Cambria Math" w:cstheme="minorHAnsi"/>
                 <w:lang w:val="en-GB"/>
               </w:rPr>
-              <m:t>-</m:t>
-            </m:r>
-            <m:r>
-              <w:rPr>
-                <w:rFonts w:ascii="Cambria Math" w:hAnsi="Cambria Math" w:cstheme="minorHAnsi"/>
-                <w:lang w:val="en-GB"/>
-              </w:rPr>
-              <m:t>5</m:t>
+              <m:t>-5</m:t>
             </m:r>
           </m:sup>
         </m:sSup>
@@ -167,7 +160,23 @@
           <w:rFonts w:eastAsiaTheme="minorEastAsia" w:cstheme="minorHAnsi"/>
           <w:lang w:val="en-GB"/>
         </w:rPr>
-        <w:t xml:space="preserve"> in range(1,10)</w:t>
+        <w:t xml:space="preserve"> in </w:t>
+      </w:r>
+      <w:proofErr w:type="gramStart"/>
+      <w:r>
+        <w:rPr>
+          <w:rFonts w:eastAsiaTheme="minorEastAsia" w:cstheme="minorHAnsi"/>
+          <w:lang w:val="en-GB"/>
+        </w:rPr>
+        <w:t>range(</w:t>
+      </w:r>
+      <w:proofErr w:type="gramEnd"/>
+      <w:r>
+        <w:rPr>
+          <w:rFonts w:eastAsiaTheme="minorEastAsia" w:cstheme="minorHAnsi"/>
+          <w:lang w:val="en-GB"/>
+        </w:rPr>
+        <w:t>1,10)</w:t>
       </w:r>
       <w:r>
         <w:rPr>
@@ -562,7 +571,23 @@
           <w:u w:val="single"/>
           <w:lang w:val="en-GB"/>
         </w:rPr>
-        <w:t>=1e-5,max_iters=100):</w:t>
+        <w:t>=1e-</w:t>
+      </w:r>
+      <w:proofErr w:type="gramStart"/>
+      <w:r>
+        <w:rPr>
+          <w:u w:val="single"/>
+          <w:lang w:val="en-GB"/>
+        </w:rPr>
+        <w:t>5,max</w:t>
+      </w:r>
+      <w:proofErr w:type="gramEnd"/>
+      <w:r>
+        <w:rPr>
+          <w:u w:val="single"/>
+          <w:lang w:val="en-GB"/>
+        </w:rPr>
+        <w:t>_iters=100):</w:t>
       </w:r>
       <w:r>
         <w:rPr>
@@ -607,14 +632,30 @@
           <w:u w:val="single"/>
           <w:lang w:val="en-GB"/>
         </w:rPr>
-        <w:t>=4e-5</w:t>
-      </w:r>
-      <w:r>
-        <w:rPr>
-          <w:u w:val="single"/>
-          <w:lang w:val="en-GB"/>
-        </w:rPr>
-        <w:t>,max_iters=100)</w:t>
+        <w:t>=4e-</w:t>
+      </w:r>
+      <w:proofErr w:type="gramStart"/>
+      <w:r>
+        <w:rPr>
+          <w:u w:val="single"/>
+          <w:lang w:val="en-GB"/>
+        </w:rPr>
+        <w:t>5</w:t>
+      </w:r>
+      <w:r>
+        <w:rPr>
+          <w:u w:val="single"/>
+          <w:lang w:val="en-GB"/>
+        </w:rPr>
+        <w:t>,max</w:t>
+      </w:r>
+      <w:proofErr w:type="gramEnd"/>
+      <w:r>
+        <w:rPr>
+          <w:u w:val="single"/>
+          <w:lang w:val="en-GB"/>
+        </w:rPr>
+        <w:t>_iters=100)</w:t>
       </w:r>
       <w:r>
         <w:rPr>
@@ -688,7 +729,35 @@
         <w:rPr>
           <w:lang w:val="en-GB"/>
         </w:rPr>
-        <w:t>of about 0.06 which represents around 8% in relative value. Concerning the accuracy we get an improvement of about 0.89 which represents around 1% in relative value. These improvements don’t guarantee a notable difference between the two methods because these results are also due to a certain degree of randomness, but chances are that this follows the general trend and that cross validation is more precise.</w:t>
+        <w:t xml:space="preserve">of about 0.06 which represents around 8% in relative value. Concerning the </w:t>
+      </w:r>
+      <w:proofErr w:type="gramStart"/>
+      <w:r>
+        <w:rPr>
+          <w:lang w:val="en-GB"/>
+        </w:rPr>
+        <w:t>accuracy</w:t>
+      </w:r>
+      <w:proofErr w:type="gramEnd"/>
+      <w:r>
+        <w:rPr>
+          <w:lang w:val="en-GB"/>
+        </w:rPr>
+        <w:t xml:space="preserve"> we get an improvement of about 0.89 which represents around 1% in relative value. These improvements </w:t>
+      </w:r>
+      <w:proofErr w:type="gramStart"/>
+      <w:r>
+        <w:rPr>
+          <w:lang w:val="en-GB"/>
+        </w:rPr>
+        <w:t>don’t</w:t>
+      </w:r>
+      <w:proofErr w:type="gramEnd"/>
+      <w:r>
+        <w:rPr>
+          <w:lang w:val="en-GB"/>
+        </w:rPr>
+        <w:t xml:space="preserve"> guarantee a notable difference between the two methods because these results are also due to a certain degree of randomness, but chances are that this follows the general trend and that cross validation is more precise.</w:t>
       </w:r>
     </w:p>
     <w:p>
@@ -957,77 +1026,87 @@
         <w:rPr>
           <w:lang w:val="en-GB"/>
         </w:rPr>
+        <w:t>We obtain a final loss of 0.4542817400007059</w:t>
+      </w:r>
+      <w:r>
+        <w:rPr>
+          <w:lang w:val="en-GB"/>
+        </w:rPr>
+        <w:t xml:space="preserve"> (with an obtained metric of </w:t>
+      </w:r>
+      <w:r>
+        <w:rPr>
+          <w:lang w:val="en-GB"/>
+        </w:rPr>
+        <w:t>0.2708087214529691</w:t>
+      </w:r>
+      <w:r>
+        <w:rPr>
+          <w:lang w:val="en-GB"/>
+        </w:rPr>
+        <w:t xml:space="preserve"> during the validation step for lambda=8). </w:t>
+      </w:r>
+    </w:p>
+    <w:p>
+      <w:pPr>
+        <w:rPr>
+          <w:lang w:val="en-GB"/>
+        </w:rPr>
+      </w:pPr>
+      <w:r>
+        <w:rPr>
+          <w:u w:val="single"/>
+          <w:lang w:val="en-GB"/>
+        </w:rPr>
+        <w:t xml:space="preserve">Score without ridge </w:t>
+      </w:r>
+      <w:proofErr w:type="gramStart"/>
+      <w:r>
+        <w:rPr>
+          <w:u w:val="single"/>
+          <w:lang w:val="en-GB"/>
+        </w:rPr>
+        <w:t>regression</w:t>
+      </w:r>
+      <w:r>
+        <w:rPr>
+          <w:u w:val="single"/>
+          <w:lang w:val="en-GB"/>
+        </w:rPr>
+        <w:t>(</w:t>
+      </w:r>
+      <w:proofErr w:type="gramEnd"/>
+      <w:r>
+        <w:rPr>
+          <w:u w:val="single"/>
+          <w:lang w:val="en-GB"/>
+        </w:rPr>
+        <w:t>linear regression)</w:t>
+      </w:r>
+      <w:r>
+        <w:rPr>
+          <w:u w:val="single"/>
+          <w:lang w:val="en-GB"/>
+        </w:rPr>
+        <w:t>:</w:t>
+      </w:r>
+      <w:r>
+        <w:rPr>
+          <w:u w:val="single"/>
+          <w:lang w:val="en-GB"/>
+        </w:rPr>
+        <w:t xml:space="preserve"> </w:t>
+      </w:r>
+      <w:r>
+        <w:rPr>
+          <w:lang w:val="en-GB"/>
+        </w:rPr>
         <w:t xml:space="preserve">We obtain a final loss of </w:t>
       </w:r>
       <w:r>
         <w:rPr>
           <w:lang w:val="en-GB"/>
         </w:rPr>
-        <w:t>0.4542817400007059</w:t>
-      </w:r>
-      <w:r>
-        <w:rPr>
-          <w:lang w:val="en-GB"/>
-        </w:rPr>
-        <w:t xml:space="preserve"> (with an obtained metric of </w:t>
-      </w:r>
-      <w:r>
-        <w:rPr>
-          <w:lang w:val="en-GB"/>
-        </w:rPr>
-        <w:t>0.2708087214529691</w:t>
-      </w:r>
-      <w:r>
-        <w:rPr>
-          <w:lang w:val="en-GB"/>
-        </w:rPr>
-        <w:t xml:space="preserve"> during the validation step for lambda=8). </w:t>
-      </w:r>
-    </w:p>
-    <w:p>
-      <w:pPr>
-        <w:rPr>
-          <w:lang w:val="en-GB"/>
-        </w:rPr>
-      </w:pPr>
-      <w:r>
-        <w:rPr>
-          <w:u w:val="single"/>
-          <w:lang w:val="en-GB"/>
-        </w:rPr>
-        <w:t>Score without ridge regression</w:t>
-      </w:r>
-      <w:r>
-        <w:rPr>
-          <w:u w:val="single"/>
-          <w:lang w:val="en-GB"/>
-        </w:rPr>
-        <w:t>(linear regression)</w:t>
-      </w:r>
-      <w:r>
-        <w:rPr>
-          <w:u w:val="single"/>
-          <w:lang w:val="en-GB"/>
-        </w:rPr>
-        <w:t>:</w:t>
-      </w:r>
-      <w:r>
-        <w:rPr>
-          <w:u w:val="single"/>
-          <w:lang w:val="en-GB"/>
-        </w:rPr>
-        <w:t xml:space="preserve"> </w:t>
-      </w:r>
-      <w:r>
-        <w:rPr>
-          <w:lang w:val="en-GB"/>
-        </w:rPr>
-        <w:t xml:space="preserve">We obtain a final loss of </w:t>
-      </w:r>
-      <w:r>
-        <w:rPr>
-          <w:lang w:val="en-GB"/>
-        </w:rPr>
         <w:t>0.45761932660137167</w:t>
       </w:r>
       <w:r>
@@ -1060,7 +1139,21 @@
         <w:rPr>
           <w:lang w:val="en-GB"/>
         </w:rPr>
-        <w:t>an observe that default ridge regression improves the loss result by approximately 0.1%  (0.0008 absolute difference) whereas cross-validated improves the loss result by approximately 0.7% (0.003 absolute difference) compared to regular linear regression.</w:t>
+        <w:t>an observe that default ridge regression improves the loss result by approximately 0.1</w:t>
+      </w:r>
+      <w:proofErr w:type="gramStart"/>
+      <w:r>
+        <w:rPr>
+          <w:lang w:val="en-GB"/>
+        </w:rPr>
+        <w:t>%  (</w:t>
+      </w:r>
+      <w:proofErr w:type="gramEnd"/>
+      <w:r>
+        <w:rPr>
+          <w:lang w:val="en-GB"/>
+        </w:rPr>
+        <w:t>0.0008 absolute difference) whereas cross-validated improves the loss result by approximately 0.7% (0.003 absolute difference) compared to regular linear regression.</w:t>
       </w:r>
     </w:p>
     <w:p>
@@ -1845,6 +1938,2074 @@
       </w:tr>
     </w:tbl>
     <w:p/>
+    <w:p/>
+    <w:p/>
+    <w:p/>
+    <w:p/>
+    <w:p/>
+    <w:p>
+      <w:pPr>
+        <w:spacing w:after="0"/>
+        <w:jc w:val="center"/>
+        <w:rPr>
+          <w:b/>
+          <w:bCs/>
+          <w:sz w:val="24"/>
+          <w:szCs w:val="24"/>
+        </w:rPr>
+      </w:pPr>
+      <w:r>
+        <w:rPr>
+          <w:b/>
+          <w:bCs/>
+          <w:sz w:val="24"/>
+          <w:szCs w:val="24"/>
+        </w:rPr>
+        <w:lastRenderedPageBreak/>
+        <w:t>NEURAL NETWORK</w:t>
+      </w:r>
+    </w:p>
+    <w:p>
+      <w:pPr>
+        <w:spacing w:after="0"/>
+        <w:jc w:val="both"/>
+        <w:rPr>
+          <w:b/>
+          <w:bCs/>
+          <w:i/>
+          <w:iCs/>
+          <w:sz w:val="24"/>
+          <w:szCs w:val="24"/>
+          <w:lang w:val="en-US"/>
+        </w:rPr>
+      </w:pPr>
+      <w:r>
+        <w:rPr>
+          <w:b/>
+          <w:bCs/>
+          <w:i/>
+          <w:iCs/>
+          <w:sz w:val="24"/>
+          <w:szCs w:val="24"/>
+          <w:lang w:val="en-US"/>
+        </w:rPr>
+        <w:t xml:space="preserve">Architecture of the model </w:t>
+      </w:r>
+    </w:p>
+    <w:p>
+      <w:pPr>
+        <w:spacing w:after="0"/>
+        <w:jc w:val="both"/>
+        <w:rPr>
+          <w:lang w:val="en-US"/>
+        </w:rPr>
+      </w:pPr>
+      <w:r>
+        <w:rPr>
+          <w:lang w:val="en-US"/>
+        </w:rPr>
+        <w:t xml:space="preserve">For the implementation of the neural network, we chose to not use some convolutional layers, who will not improve much the results (low number of features + possible relation between N°1 feature and N°230 feature that could not be taking in account using convolution). Hence, we constructed a classical MLP with </w:t>
+      </w:r>
+      <w:proofErr w:type="spellStart"/>
+      <w:r>
+        <w:rPr>
+          <w:lang w:val="en-US"/>
+        </w:rPr>
+        <w:t>ReLU</w:t>
+      </w:r>
+      <w:proofErr w:type="spellEnd"/>
+      <w:r>
+        <w:rPr>
+          <w:lang w:val="en-US"/>
+        </w:rPr>
+        <w:t xml:space="preserve"> activation function. </w:t>
+      </w:r>
+    </w:p>
+    <w:p>
+      <w:pPr>
+        <w:spacing w:after="0"/>
+        <w:jc w:val="both"/>
+        <w:rPr>
+          <w:lang w:val="en-US"/>
+        </w:rPr>
+      </w:pPr>
+      <w:r>
+        <w:rPr>
+          <w:lang w:val="en-US"/>
+        </w:rPr>
+        <w:t xml:space="preserve">We went for 4 hidden layers (the first three activated with </w:t>
+      </w:r>
+      <w:proofErr w:type="spellStart"/>
+      <w:r>
+        <w:rPr>
+          <w:lang w:val="en-US"/>
+        </w:rPr>
+        <w:t>ReLU</w:t>
+      </w:r>
+      <w:proofErr w:type="spellEnd"/>
+      <w:r>
+        <w:rPr>
+          <w:lang w:val="en-US"/>
+        </w:rPr>
+        <w:t xml:space="preserve"> and the last one not activated). For choosing the number of neurons for each layer, we simply took the mean between the input number of features and the numbers of classes. </w:t>
+      </w:r>
+    </w:p>
+    <w:p>
+      <w:pPr>
+        <w:spacing w:after="0"/>
+        <w:jc w:val="both"/>
+        <w:rPr>
+          <w:lang w:val="en-US"/>
+        </w:rPr>
+      </w:pPr>
+      <w:r>
+        <w:rPr>
+          <w:lang w:val="en-US"/>
+        </w:rPr>
+        <w:t>Using this simple model, we got some convincing scores (</w:t>
+      </w:r>
+      <w:proofErr w:type="spellStart"/>
+      <w:r>
+        <w:rPr>
+          <w:lang w:val="en-US"/>
+        </w:rPr>
+        <w:t>c.f</w:t>
+      </w:r>
+      <w:proofErr w:type="spellEnd"/>
+      <w:r>
+        <w:rPr>
+          <w:lang w:val="en-US"/>
+        </w:rPr>
+        <w:t xml:space="preserve"> </w:t>
+      </w:r>
+      <w:r>
+        <w:rPr>
+          <w:i/>
+          <w:iCs/>
+          <w:lang w:val="en-US"/>
+        </w:rPr>
+        <w:t>r</w:t>
+      </w:r>
+      <w:r>
+        <w:rPr>
+          <w:i/>
+          <w:iCs/>
+          <w:lang w:val="en-US"/>
+        </w:rPr>
+        <w:t>esults</w:t>
+      </w:r>
+      <w:r>
+        <w:rPr>
+          <w:lang w:val="en-US"/>
+        </w:rPr>
+        <w:t xml:space="preserve">). We hence chose to keep this architecture. </w:t>
+      </w:r>
+    </w:p>
+    <w:p>
+      <w:pPr>
+        <w:spacing w:after="0"/>
+        <w:jc w:val="both"/>
+        <w:rPr>
+          <w:lang w:val="en-US"/>
+        </w:rPr>
+      </w:pPr>
+      <w:r>
+        <w:rPr>
+          <w:lang w:val="en-US"/>
+        </w:rPr>
+        <w:t xml:space="preserve">The final architecture: </w:t>
+      </w:r>
+    </w:p>
+    <w:p>
+      <w:pPr>
+        <w:spacing w:after="0"/>
+        <w:jc w:val="both"/>
+        <w:rPr>
+          <w:lang w:val="en-US"/>
+        </w:rPr>
+      </w:pPr>
+    </w:p>
+    <w:p>
+      <w:pPr>
+        <w:spacing w:after="0"/>
+        <w:jc w:val="center"/>
+        <w:rPr>
+          <w:sz w:val="24"/>
+          <w:szCs w:val="24"/>
+          <w:lang w:val="en-US"/>
+        </w:rPr>
+      </w:pPr>
+      <w:r>
+        <w:rPr>
+          <w:sz w:val="24"/>
+          <w:szCs w:val="24"/>
+          <w:lang w:val="en-US"/>
+        </w:rPr>
+        <w:drawing>
+          <wp:inline distT="0" distB="0" distL="0" distR="0" wp14:anchorId="54676A9C" wp14:editId="1E71CC40">
+            <wp:extent cx="4419983" cy="1676545"/>
+            <wp:effectExtent l="0" t="0" r="0" b="0"/>
+            <wp:docPr id="1" name="Image 1"/>
+            <wp:cNvGraphicFramePr>
+              <a:graphicFrameLocks xmlns:a="http://schemas.openxmlformats.org/drawingml/2006/main" noChangeAspect="1"/>
+            </wp:cNvGraphicFramePr>
+            <a:graphic xmlns:a="http://schemas.openxmlformats.org/drawingml/2006/main">
+              <a:graphicData uri="http://schemas.openxmlformats.org/drawingml/2006/picture">
+                <pic:pic xmlns:pic="http://schemas.openxmlformats.org/drawingml/2006/picture">
+                  <pic:nvPicPr>
+                    <pic:cNvPr id="1" name=""/>
+                    <pic:cNvPicPr/>
+                  </pic:nvPicPr>
+                  <pic:blipFill>
+                    <a:blip r:embed="rId6"/>
+                    <a:stretch>
+                      <a:fillRect/>
+                    </a:stretch>
+                  </pic:blipFill>
+                  <pic:spPr>
+                    <a:xfrm>
+                      <a:off x="0" y="0"/>
+                      <a:ext cx="4419983" cy="1676545"/>
+                    </a:xfrm>
+                    <a:prstGeom prst="rect">
+                      <a:avLst/>
+                    </a:prstGeom>
+                  </pic:spPr>
+                </pic:pic>
+              </a:graphicData>
+            </a:graphic>
+          </wp:inline>
+        </w:drawing>
+      </w:r>
+    </w:p>
+    <w:p>
+      <w:pPr>
+        <w:spacing w:after="0"/>
+        <w:jc w:val="center"/>
+        <w:rPr>
+          <w:sz w:val="24"/>
+          <w:szCs w:val="24"/>
+          <w:lang w:val="en-US"/>
+        </w:rPr>
+      </w:pPr>
+    </w:p>
+    <w:p>
+      <w:pPr>
+        <w:spacing w:after="0"/>
+        <w:jc w:val="both"/>
+        <w:rPr>
+          <w:b/>
+          <w:bCs/>
+          <w:i/>
+          <w:iCs/>
+          <w:sz w:val="24"/>
+          <w:szCs w:val="24"/>
+          <w:lang w:val="en-US"/>
+        </w:rPr>
+      </w:pPr>
+      <w:r>
+        <w:rPr>
+          <w:b/>
+          <w:bCs/>
+          <w:i/>
+          <w:iCs/>
+          <w:sz w:val="24"/>
+          <w:szCs w:val="24"/>
+          <w:lang w:val="en-US"/>
+        </w:rPr>
+        <w:t>Batch size</w:t>
+      </w:r>
+      <w:r>
+        <w:rPr>
+          <w:b/>
+          <w:bCs/>
+          <w:i/>
+          <w:iCs/>
+          <w:sz w:val="24"/>
+          <w:szCs w:val="24"/>
+          <w:lang w:val="en-US"/>
+        </w:rPr>
+        <w:t xml:space="preserve">, learning rate, Epochs </w:t>
+      </w:r>
+    </w:p>
+    <w:p>
+      <w:pPr>
+        <w:spacing w:after="0"/>
+        <w:jc w:val="both"/>
+        <w:rPr>
+          <w:lang w:val="en-US"/>
+        </w:rPr>
+      </w:pPr>
+      <w:r>
+        <w:rPr>
+          <w:lang w:val="en-US"/>
+        </w:rPr>
+        <w:t xml:space="preserve">To speed up the training process, we chose to take a batch size of </w:t>
+      </w:r>
+      <w:r>
+        <w:rPr>
+          <w:i/>
+          <w:iCs/>
+          <w:lang w:val="en-US"/>
+        </w:rPr>
+        <w:t>128</w:t>
+      </w:r>
+      <w:r>
+        <w:rPr>
+          <w:i/>
+          <w:iCs/>
+          <w:lang w:val="en-US"/>
+        </w:rPr>
+        <w:t xml:space="preserve"> samples</w:t>
+      </w:r>
+      <w:r>
+        <w:rPr>
+          <w:lang w:val="en-US"/>
+        </w:rPr>
+        <w:t xml:space="preserve">, we know that increasing the batch size reduces the accuracy, so to compensate this loss we designed this strategy: </w:t>
+      </w:r>
+    </w:p>
+    <w:p>
+      <w:pPr>
+        <w:spacing w:after="0"/>
+        <w:jc w:val="center"/>
+        <w:rPr>
+          <w:i/>
+          <w:iCs/>
+          <w:lang w:val="en-US"/>
+        </w:rPr>
+      </w:pPr>
+      <w:r>
+        <w:rPr>
+          <w:i/>
+          <w:iCs/>
+          <w:lang w:val="en-US"/>
+        </w:rPr>
+        <w:t>Start with a high learning rate, then each two epochs reduce this learning rate.</w:t>
+      </w:r>
+    </w:p>
+    <w:p>
+      <w:pPr>
+        <w:spacing w:after="0"/>
+        <w:jc w:val="both"/>
+        <w:rPr>
+          <w:lang w:val="en-US"/>
+        </w:rPr>
+      </w:pPr>
+      <w:r>
+        <w:rPr>
+          <w:lang w:val="en-US"/>
+        </w:rPr>
+        <w:t xml:space="preserve">Indeed, we found that increasing the learning rate increase the accuracy when using big batch size.  The objective of this strategy is then to increase the learning rate by keeping the advantage of a small learning rate (higher chances of converging to a good solution). </w:t>
+      </w:r>
+    </w:p>
+    <w:p>
+      <w:pPr>
+        <w:spacing w:after="0"/>
+        <w:jc w:val="both"/>
+        <w:rPr>
+          <w:lang w:val="en-US"/>
+        </w:rPr>
+      </w:pPr>
+      <w:r>
+        <w:rPr>
+          <w:lang w:val="en-US"/>
+        </w:rPr>
+        <w:t xml:space="preserve">Using this process, we got those results: </w:t>
+      </w:r>
+    </w:p>
+    <w:p>
+      <w:pPr>
+        <w:spacing w:after="0"/>
+        <w:jc w:val="both"/>
+        <w:rPr>
+          <w:lang w:val="en-US"/>
+        </w:rPr>
+      </w:pPr>
+    </w:p>
+    <w:p>
+      <w:pPr>
+        <w:spacing w:after="0"/>
+        <w:jc w:val="center"/>
+        <w:rPr>
+          <w:i/>
+          <w:iCs/>
+          <w:lang w:val="en-US"/>
+        </w:rPr>
+      </w:pPr>
+      <w:r>
+        <w:rPr>
+          <w:i/>
+          <w:iCs/>
+          <w:lang w:val="en-US"/>
+        </w:rPr>
+        <w:t xml:space="preserve">Batch size = </w:t>
+      </w:r>
+      <w:proofErr w:type="gramStart"/>
+      <w:r>
+        <w:rPr>
+          <w:i/>
+          <w:iCs/>
+          <w:lang w:val="en-US"/>
+        </w:rPr>
+        <w:t>32 ;</w:t>
+      </w:r>
+      <w:proofErr w:type="gramEnd"/>
+      <w:r>
+        <w:rPr>
+          <w:i/>
+          <w:iCs/>
+          <w:lang w:val="en-US"/>
+        </w:rPr>
+        <w:t xml:space="preserve"> learning rate = 0.01 ;</w:t>
+      </w:r>
+      <w:r>
+        <w:rPr>
+          <w:i/>
+          <w:iCs/>
+          <w:lang w:val="en-US"/>
+        </w:rPr>
+        <w:t xml:space="preserve"> epochs = 10 ; </w:t>
+      </w:r>
+      <w:r>
+        <w:rPr>
+          <w:i/>
+          <w:iCs/>
+          <w:lang w:val="en-US"/>
+        </w:rPr>
+        <w:t xml:space="preserve"> without strategy</w:t>
+      </w:r>
+    </w:p>
+    <w:p>
+      <w:pPr>
+        <w:spacing w:after="0"/>
+        <w:jc w:val="center"/>
+        <w:rPr>
+          <w:lang w:val="en-US"/>
+        </w:rPr>
+      </w:pPr>
+      <w:r>
+        <w:rPr>
+          <w:lang w:val="en-US"/>
+        </w:rPr>
+        <w:drawing>
+          <wp:inline distT="0" distB="0" distL="0" distR="0" wp14:anchorId="11F26A8C" wp14:editId="1BEE2972">
+            <wp:extent cx="3467400" cy="434378"/>
+            <wp:effectExtent l="0" t="0" r="0" b="3810"/>
+            <wp:docPr id="5" name="Image 5"/>
+            <wp:cNvGraphicFramePr>
+              <a:graphicFrameLocks xmlns:a="http://schemas.openxmlformats.org/drawingml/2006/main" noChangeAspect="1"/>
+            </wp:cNvGraphicFramePr>
+            <a:graphic xmlns:a="http://schemas.openxmlformats.org/drawingml/2006/main">
+              <a:graphicData uri="http://schemas.openxmlformats.org/drawingml/2006/picture">
+                <pic:pic xmlns:pic="http://schemas.openxmlformats.org/drawingml/2006/picture">
+                  <pic:nvPicPr>
+                    <pic:cNvPr id="1" name=""/>
+                    <pic:cNvPicPr/>
+                  </pic:nvPicPr>
+                  <pic:blipFill>
+                    <a:blip r:embed="rId7"/>
+                    <a:stretch>
+                      <a:fillRect/>
+                    </a:stretch>
+                  </pic:blipFill>
+                  <pic:spPr>
+                    <a:xfrm>
+                      <a:off x="0" y="0"/>
+                      <a:ext cx="3467400" cy="434378"/>
+                    </a:xfrm>
+                    <a:prstGeom prst="rect">
+                      <a:avLst/>
+                    </a:prstGeom>
+                  </pic:spPr>
+                </pic:pic>
+              </a:graphicData>
+            </a:graphic>
+          </wp:inline>
+        </w:drawing>
+      </w:r>
+    </w:p>
+    <w:p>
+      <w:pPr>
+        <w:spacing w:after="0"/>
+        <w:jc w:val="center"/>
+        <w:rPr>
+          <w:i/>
+          <w:iCs/>
+          <w:lang w:val="en-US"/>
+        </w:rPr>
+      </w:pPr>
+      <w:r>
+        <w:rPr>
+          <w:i/>
+          <w:iCs/>
+          <w:lang w:val="en-US"/>
+        </w:rPr>
+        <w:t xml:space="preserve">Batch size = </w:t>
+      </w:r>
+      <w:proofErr w:type="gramStart"/>
+      <w:r>
+        <w:rPr>
+          <w:i/>
+          <w:iCs/>
+          <w:lang w:val="en-US"/>
+        </w:rPr>
+        <w:t>128</w:t>
+      </w:r>
+      <w:r>
+        <w:rPr>
+          <w:i/>
+          <w:iCs/>
+          <w:lang w:val="en-US"/>
+        </w:rPr>
+        <w:t xml:space="preserve"> ;</w:t>
+      </w:r>
+      <w:proofErr w:type="gramEnd"/>
+      <w:r>
+        <w:rPr>
+          <w:i/>
+          <w:iCs/>
+          <w:lang w:val="en-US"/>
+        </w:rPr>
+        <w:t xml:space="preserve"> learning rate = 0.1 ;</w:t>
+      </w:r>
+      <w:r>
+        <w:rPr>
+          <w:i/>
+          <w:iCs/>
+          <w:lang w:val="en-US"/>
+        </w:rPr>
+        <w:t xml:space="preserve"> epochs = 10 ;</w:t>
+      </w:r>
+      <w:r>
+        <w:rPr>
+          <w:i/>
+          <w:iCs/>
+          <w:lang w:val="en-US"/>
+        </w:rPr>
+        <w:t xml:space="preserve"> with strategy</w:t>
+      </w:r>
+    </w:p>
+    <w:p>
+      <w:pPr>
+        <w:spacing w:after="0"/>
+        <w:jc w:val="center"/>
+        <w:rPr>
+          <w:lang w:val="en-US"/>
+        </w:rPr>
+      </w:pPr>
+      <w:r>
+        <w:rPr>
+          <w:lang w:val="en-US"/>
+        </w:rPr>
+        <w:drawing>
+          <wp:inline distT="0" distB="0" distL="0" distR="0" wp14:anchorId="2EED5C5A" wp14:editId="62FCBB0A">
+            <wp:extent cx="3475021" cy="464860"/>
+            <wp:effectExtent l="0" t="0" r="0" b="0"/>
+            <wp:docPr id="6" name="Image 6"/>
+            <wp:cNvGraphicFramePr>
+              <a:graphicFrameLocks xmlns:a="http://schemas.openxmlformats.org/drawingml/2006/main" noChangeAspect="1"/>
+            </wp:cNvGraphicFramePr>
+            <a:graphic xmlns:a="http://schemas.openxmlformats.org/drawingml/2006/main">
+              <a:graphicData uri="http://schemas.openxmlformats.org/drawingml/2006/picture">
+                <pic:pic xmlns:pic="http://schemas.openxmlformats.org/drawingml/2006/picture">
+                  <pic:nvPicPr>
+                    <pic:cNvPr id="1" name=""/>
+                    <pic:cNvPicPr/>
+                  </pic:nvPicPr>
+                  <pic:blipFill>
+                    <a:blip r:embed="rId8"/>
+                    <a:stretch>
+                      <a:fillRect/>
+                    </a:stretch>
+                  </pic:blipFill>
+                  <pic:spPr>
+                    <a:xfrm>
+                      <a:off x="0" y="0"/>
+                      <a:ext cx="3475021" cy="464860"/>
+                    </a:xfrm>
+                    <a:prstGeom prst="rect">
+                      <a:avLst/>
+                    </a:prstGeom>
+                  </pic:spPr>
+                </pic:pic>
+              </a:graphicData>
+            </a:graphic>
+          </wp:inline>
+        </w:drawing>
+      </w:r>
+    </w:p>
+    <w:p>
+      <w:pPr>
+        <w:spacing w:after="0"/>
+        <w:jc w:val="both"/>
+        <w:rPr>
+          <w:lang w:val="en-US"/>
+        </w:rPr>
+      </w:pPr>
+    </w:p>
+    <w:p>
+      <w:pPr>
+        <w:spacing w:after="0"/>
+        <w:jc w:val="both"/>
+        <w:rPr>
+          <w:lang w:val="en-US"/>
+        </w:rPr>
+      </w:pPr>
+      <w:r>
+        <w:rPr>
+          <w:lang w:val="en-US"/>
+        </w:rPr>
+        <w:t>Finally, we managed to highly decrease the training time by not impacting the scores</w:t>
+      </w:r>
+    </w:p>
+    <w:p>
+      <w:pPr>
+        <w:spacing w:after="0"/>
+        <w:jc w:val="both"/>
+        <w:rPr>
+          <w:lang w:val="en-US"/>
+        </w:rPr>
+      </w:pPr>
+    </w:p>
+    <w:p>
+      <w:pPr>
+        <w:spacing w:after="0"/>
+        <w:jc w:val="center"/>
+        <w:rPr>
+          <w:b/>
+          <w:bCs/>
+          <w:sz w:val="28"/>
+          <w:szCs w:val="28"/>
+          <w:lang w:val="en-US"/>
+        </w:rPr>
+      </w:pPr>
+      <w:r>
+        <w:rPr>
+          <w:b/>
+          <w:bCs/>
+          <w:sz w:val="28"/>
+          <w:szCs w:val="28"/>
+          <w:lang w:val="en-US"/>
+        </w:rPr>
+        <w:t>KNN</w:t>
+      </w:r>
+    </w:p>
+    <w:p>
+      <w:pPr>
+        <w:spacing w:after="0"/>
+        <w:jc w:val="both"/>
+        <w:rPr>
+          <w:sz w:val="24"/>
+          <w:szCs w:val="24"/>
+          <w:lang w:val="en-US"/>
+        </w:rPr>
+      </w:pPr>
+      <w:r>
+        <w:rPr>
+          <w:sz w:val="24"/>
+          <w:szCs w:val="24"/>
+          <w:lang w:val="en-US"/>
+        </w:rPr>
+        <w:t xml:space="preserve">To perform the </w:t>
+      </w:r>
+      <w:proofErr w:type="spellStart"/>
+      <w:r>
+        <w:rPr>
+          <w:sz w:val="24"/>
+          <w:szCs w:val="24"/>
+          <w:lang w:val="en-US"/>
+        </w:rPr>
+        <w:t>knn</w:t>
+      </w:r>
+      <w:proofErr w:type="spellEnd"/>
+      <w:r>
+        <w:rPr>
+          <w:sz w:val="24"/>
+          <w:szCs w:val="24"/>
+          <w:lang w:val="en-US"/>
+        </w:rPr>
+        <w:t xml:space="preserve"> model, we chose to perform cross validation on the set [0, 10] for the value k, we then found that the best value for k is 5. Hence, we got the following results: </w:t>
+      </w:r>
+    </w:p>
+    <w:p>
+      <w:pPr>
+        <w:spacing w:after="0"/>
+        <w:jc w:val="center"/>
+        <w:rPr>
+          <w:sz w:val="24"/>
+          <w:szCs w:val="24"/>
+          <w:lang w:val="en-US"/>
+        </w:rPr>
+      </w:pPr>
+      <w:r>
+        <w:rPr>
+          <w:sz w:val="24"/>
+          <w:szCs w:val="24"/>
+          <w:lang w:val="en-US"/>
+        </w:rPr>
+        <w:lastRenderedPageBreak/>
+        <w:drawing>
+          <wp:inline distT="0" distB="0" distL="0" distR="0" wp14:anchorId="574D110B" wp14:editId="4293A664">
+            <wp:extent cx="3970364" cy="586791"/>
+            <wp:effectExtent l="0" t="0" r="0" b="3810"/>
+            <wp:docPr id="15" name="Image 15"/>
+            <wp:cNvGraphicFramePr>
+              <a:graphicFrameLocks xmlns:a="http://schemas.openxmlformats.org/drawingml/2006/main" noChangeAspect="1"/>
+            </wp:cNvGraphicFramePr>
+            <a:graphic xmlns:a="http://schemas.openxmlformats.org/drawingml/2006/main">
+              <a:graphicData uri="http://schemas.openxmlformats.org/drawingml/2006/picture">
+                <pic:pic xmlns:pic="http://schemas.openxmlformats.org/drawingml/2006/picture">
+                  <pic:nvPicPr>
+                    <pic:cNvPr id="1" name=""/>
+                    <pic:cNvPicPr/>
+                  </pic:nvPicPr>
+                  <pic:blipFill>
+                    <a:blip r:embed="rId9"/>
+                    <a:stretch>
+                      <a:fillRect/>
+                    </a:stretch>
+                  </pic:blipFill>
+                  <pic:spPr>
+                    <a:xfrm>
+                      <a:off x="0" y="0"/>
+                      <a:ext cx="3970364" cy="586791"/>
+                    </a:xfrm>
+                    <a:prstGeom prst="rect">
+                      <a:avLst/>
+                    </a:prstGeom>
+                  </pic:spPr>
+                </pic:pic>
+              </a:graphicData>
+            </a:graphic>
+          </wp:inline>
+        </w:drawing>
+      </w:r>
+    </w:p>
+    <w:p>
+      <w:pPr>
+        <w:spacing w:after="0"/>
+        <w:jc w:val="center"/>
+        <w:rPr>
+          <w:sz w:val="24"/>
+          <w:szCs w:val="24"/>
+          <w:lang w:val="en-US"/>
+        </w:rPr>
+      </w:pPr>
+    </w:p>
+    <w:p>
+      <w:pPr>
+        <w:spacing w:after="0"/>
+        <w:jc w:val="both"/>
+        <w:rPr>
+          <w:sz w:val="24"/>
+          <w:szCs w:val="24"/>
+          <w:lang w:val="en-US"/>
+        </w:rPr>
+      </w:pPr>
+      <w:r>
+        <w:rPr>
+          <w:sz w:val="24"/>
+          <w:szCs w:val="24"/>
+          <w:lang w:val="en-US"/>
+        </w:rPr>
+        <w:t xml:space="preserve">The final score is not bad but the running time is extremely long compared to neural network or even logistic regression (the computer on which the model was tested </w:t>
+      </w:r>
+      <w:r>
+        <w:rPr>
+          <w:sz w:val="24"/>
+          <w:szCs w:val="24"/>
+          <w:lang w:val="en-US"/>
+        </w:rPr>
+        <w:t xml:space="preserve">is </w:t>
+      </w:r>
+      <w:r>
+        <w:rPr>
+          <w:sz w:val="24"/>
+          <w:szCs w:val="24"/>
+          <w:lang w:val="en-US"/>
+        </w:rPr>
+        <w:t xml:space="preserve">the same for every model) </w:t>
+      </w:r>
+    </w:p>
+    <w:p>
+      <w:pPr>
+        <w:spacing w:after="0"/>
+        <w:jc w:val="both"/>
+        <w:rPr>
+          <w:lang w:val="en-US"/>
+        </w:rPr>
+      </w:pPr>
+    </w:p>
+    <w:p>
+      <w:pPr>
+        <w:spacing w:after="0"/>
+        <w:jc w:val="center"/>
+        <w:rPr>
+          <w:b/>
+          <w:bCs/>
+          <w:sz w:val="24"/>
+          <w:szCs w:val="24"/>
+          <w:lang w:val="en-US"/>
+        </w:rPr>
+      </w:pPr>
+      <w:r>
+        <w:rPr>
+          <w:b/>
+          <w:bCs/>
+          <w:sz w:val="24"/>
+          <w:szCs w:val="24"/>
+          <w:lang w:val="en-US"/>
+        </w:rPr>
+        <w:t>PCA DIMENSIONALITY REDUCTION</w:t>
+      </w:r>
+    </w:p>
+    <w:p>
+      <w:pPr>
+        <w:spacing w:after="0"/>
+        <w:jc w:val="both"/>
+        <w:rPr>
+          <w:lang w:val="en-US"/>
+        </w:rPr>
+      </w:pPr>
+      <w:r>
+        <w:rPr>
+          <w:lang w:val="en-US"/>
+        </w:rPr>
+        <w:t xml:space="preserve">For the dimensionality reduction, we first searched the lowest dimension </w:t>
+      </w:r>
+      <w:r>
+        <w:rPr>
+          <w:i/>
+          <w:iCs/>
+          <w:lang w:val="en-US"/>
+        </w:rPr>
+        <w:t xml:space="preserve">d </w:t>
+      </w:r>
+      <w:r>
+        <w:rPr>
+          <w:lang w:val="en-US"/>
+        </w:rPr>
+        <w:t xml:space="preserve">such that the explained variance is bigger than a predefined threshold </w:t>
+      </w:r>
+      <w:proofErr w:type="spellStart"/>
+      <w:r>
+        <w:rPr>
+          <w:i/>
+          <w:iCs/>
+          <w:lang w:val="en-US"/>
+        </w:rPr>
+        <w:t>max_exp_avr</w:t>
+      </w:r>
+      <w:proofErr w:type="spellEnd"/>
+      <w:r>
+        <w:rPr>
+          <w:i/>
+          <w:iCs/>
+          <w:lang w:val="en-US"/>
+        </w:rPr>
+        <w:t xml:space="preserve">. </w:t>
+      </w:r>
+      <w:r>
+        <w:rPr>
+          <w:lang w:val="en-US"/>
+        </w:rPr>
+        <w:t xml:space="preserve">We also managed to keep a relatively high </w:t>
+      </w:r>
+      <w:proofErr w:type="spellStart"/>
+      <w:r>
+        <w:rPr>
+          <w:i/>
+          <w:iCs/>
+          <w:lang w:val="en-US"/>
+        </w:rPr>
+        <w:t>max_exp_var</w:t>
+      </w:r>
+      <w:proofErr w:type="spellEnd"/>
+      <w:r>
+        <w:rPr>
+          <w:lang w:val="en-US"/>
+        </w:rPr>
+        <w:t xml:space="preserve"> to not decrease accuracy. </w:t>
+      </w:r>
+      <w:r>
+        <w:rPr>
+          <w:lang w:val="en-US"/>
+        </w:rPr>
+        <w:t xml:space="preserve">Hence, with a </w:t>
+      </w:r>
+      <w:proofErr w:type="spellStart"/>
+      <w:r>
+        <w:rPr>
+          <w:i/>
+          <w:iCs/>
+          <w:lang w:val="en-US"/>
+        </w:rPr>
+        <w:t>max_exp_var</w:t>
+      </w:r>
+      <w:proofErr w:type="spellEnd"/>
+      <w:r>
+        <w:rPr>
+          <w:lang w:val="en-US"/>
+        </w:rPr>
+        <w:t xml:space="preserve"> of 0.8, we found that t</w:t>
+      </w:r>
+      <w:r>
+        <w:rPr>
+          <w:lang w:val="en-US"/>
+        </w:rPr>
+        <w:t>he best dimension reduction is d = 58</w:t>
+      </w:r>
+      <w:r>
+        <w:rPr>
+          <w:lang w:val="en-US"/>
+        </w:rPr>
+        <w:t>,</w:t>
+      </w:r>
+      <w:r>
+        <w:rPr>
+          <w:lang w:val="en-US"/>
+        </w:rPr>
+        <w:t xml:space="preserve"> with an explained variance of 0.8040915</w:t>
+      </w:r>
+      <w:r>
+        <w:rPr>
+          <w:lang w:val="en-US"/>
+        </w:rPr>
+        <w:t>. Hence, we got those results:</w:t>
+      </w:r>
+    </w:p>
+    <w:p>
+      <w:pPr>
+        <w:spacing w:after="0"/>
+        <w:rPr>
+          <w:b/>
+          <w:bCs/>
+          <w:i/>
+          <w:iCs/>
+          <w:sz w:val="24"/>
+          <w:szCs w:val="24"/>
+          <w:lang w:val="en-US"/>
+        </w:rPr>
+      </w:pPr>
+      <w:r>
+        <w:rPr>
+          <w:b/>
+          <w:bCs/>
+          <w:i/>
+          <w:iCs/>
+          <w:sz w:val="24"/>
+          <w:szCs w:val="24"/>
+          <w:lang w:val="en-US"/>
+        </w:rPr>
+        <w:t xml:space="preserve">Linear </w:t>
+      </w:r>
+      <w:proofErr w:type="gramStart"/>
+      <w:r>
+        <w:rPr>
+          <w:b/>
+          <w:bCs/>
+          <w:i/>
+          <w:iCs/>
+          <w:sz w:val="24"/>
+          <w:szCs w:val="24"/>
+          <w:lang w:val="en-US"/>
+        </w:rPr>
+        <w:t>regression :</w:t>
+      </w:r>
+      <w:proofErr w:type="gramEnd"/>
+    </w:p>
+    <w:p>
+      <w:pPr>
+        <w:spacing w:after="0"/>
+        <w:jc w:val="center"/>
+        <w:rPr>
+          <w:b/>
+          <w:bCs/>
+          <w:i/>
+          <w:iCs/>
+          <w:sz w:val="24"/>
+          <w:szCs w:val="24"/>
+          <w:lang w:val="en-US"/>
+        </w:rPr>
+      </w:pPr>
+      <w:r>
+        <w:rPr>
+          <w:b/>
+          <w:bCs/>
+          <w:i/>
+          <w:iCs/>
+          <w:sz w:val="24"/>
+          <w:szCs w:val="24"/>
+          <w:lang w:val="en-US"/>
+        </w:rPr>
+        <w:drawing>
+          <wp:inline distT="0" distB="0" distL="0" distR="0" wp14:anchorId="1346F2FD" wp14:editId="23E488E3">
+            <wp:extent cx="2949196" cy="320068"/>
+            <wp:effectExtent l="0" t="0" r="3810" b="3810"/>
+            <wp:docPr id="13" name="Image 13"/>
+            <wp:cNvGraphicFramePr>
+              <a:graphicFrameLocks xmlns:a="http://schemas.openxmlformats.org/drawingml/2006/main" noChangeAspect="1"/>
+            </wp:cNvGraphicFramePr>
+            <a:graphic xmlns:a="http://schemas.openxmlformats.org/drawingml/2006/main">
+              <a:graphicData uri="http://schemas.openxmlformats.org/drawingml/2006/picture">
+                <pic:pic xmlns:pic="http://schemas.openxmlformats.org/drawingml/2006/picture">
+                  <pic:nvPicPr>
+                    <pic:cNvPr id="1" name=""/>
+                    <pic:cNvPicPr/>
+                  </pic:nvPicPr>
+                  <pic:blipFill>
+                    <a:blip r:embed="rId10"/>
+                    <a:stretch>
+                      <a:fillRect/>
+                    </a:stretch>
+                  </pic:blipFill>
+                  <pic:spPr>
+                    <a:xfrm>
+                      <a:off x="0" y="0"/>
+                      <a:ext cx="2949196" cy="320068"/>
+                    </a:xfrm>
+                    <a:prstGeom prst="rect">
+                      <a:avLst/>
+                    </a:prstGeom>
+                  </pic:spPr>
+                </pic:pic>
+              </a:graphicData>
+            </a:graphic>
+          </wp:inline>
+        </w:drawing>
+      </w:r>
+    </w:p>
+    <w:p>
+      <w:pPr>
+        <w:spacing w:after="0"/>
+        <w:jc w:val="center"/>
+        <w:rPr>
+          <w:rStyle w:val="hgkelc"/>
+          <w:i/>
+          <w:iCs/>
+          <w:color w:val="000000" w:themeColor="text1"/>
+          <w:lang w:val="en-US"/>
+        </w:rPr>
+      </w:pPr>
+      <w:r>
+        <w:rPr>
+          <w:i/>
+          <w:iCs/>
+          <w:sz w:val="24"/>
+          <w:szCs w:val="24"/>
+          <w:lang w:val="en-US"/>
+        </w:rPr>
+        <w:t xml:space="preserve">Training time </w:t>
+      </w:r>
+      <w:r>
+        <w:rPr>
+          <w:i/>
+          <w:iCs/>
+          <w:color w:val="000000" w:themeColor="text1"/>
+          <w:sz w:val="24"/>
+          <w:szCs w:val="24"/>
+          <w:lang w:val="en-US"/>
+        </w:rPr>
+        <w:t xml:space="preserve">improvement </w:t>
+      </w:r>
+      <w:r>
+        <w:rPr>
+          <w:rStyle w:val="hgkelc"/>
+          <w:i/>
+          <w:iCs/>
+          <w:color w:val="000000" w:themeColor="text1"/>
+          <w:lang w:val="en-US"/>
+        </w:rPr>
+        <w:t>≈</w:t>
+      </w:r>
+      <w:r>
+        <w:rPr>
+          <w:rStyle w:val="hgkelc"/>
+          <w:i/>
+          <w:iCs/>
+          <w:color w:val="000000" w:themeColor="text1"/>
+          <w:lang w:val="en-US"/>
+        </w:rPr>
+        <w:t>1260</w:t>
+      </w:r>
+      <w:proofErr w:type="gramStart"/>
+      <w:r>
+        <w:rPr>
+          <w:rStyle w:val="hgkelc"/>
+          <w:i/>
+          <w:iCs/>
+          <w:color w:val="000000" w:themeColor="text1"/>
+          <w:lang w:val="en-US"/>
+        </w:rPr>
+        <w:t>%</w:t>
+      </w:r>
+      <w:r>
+        <w:rPr>
+          <w:i/>
+          <w:iCs/>
+          <w:color w:val="000000" w:themeColor="text1"/>
+          <w:sz w:val="24"/>
+          <w:szCs w:val="24"/>
+          <w:lang w:val="en-US"/>
+        </w:rPr>
+        <w:t xml:space="preserve"> </w:t>
+      </w:r>
+      <w:r>
+        <w:rPr>
+          <w:i/>
+          <w:iCs/>
+          <w:sz w:val="24"/>
+          <w:szCs w:val="24"/>
+          <w:lang w:val="en-US"/>
+        </w:rPr>
+        <w:t>;</w:t>
+      </w:r>
+      <w:proofErr w:type="gramEnd"/>
+      <w:r>
+        <w:rPr>
+          <w:i/>
+          <w:iCs/>
+          <w:sz w:val="24"/>
+          <w:szCs w:val="24"/>
+          <w:lang w:val="en-US"/>
+        </w:rPr>
+        <w:t xml:space="preserve"> loss increasement</w:t>
+      </w:r>
+      <w:r>
+        <w:rPr>
+          <w:i/>
+          <w:iCs/>
+          <w:sz w:val="24"/>
+          <w:szCs w:val="24"/>
+          <w:lang w:val="en-US"/>
+        </w:rPr>
+        <w:t xml:space="preserve"> </w:t>
+      </w:r>
+      <w:r>
+        <w:rPr>
+          <w:rStyle w:val="hgkelc"/>
+          <w:i/>
+          <w:iCs/>
+          <w:color w:val="000000" w:themeColor="text1"/>
+          <w:lang w:val="en-US"/>
+        </w:rPr>
+        <w:t>≈2%</w:t>
+      </w:r>
+    </w:p>
+    <w:p>
+      <w:pPr>
+        <w:spacing w:after="0"/>
+        <w:jc w:val="center"/>
+        <w:rPr>
+          <w:i/>
+          <w:iCs/>
+          <w:sz w:val="24"/>
+          <w:szCs w:val="24"/>
+          <w:lang w:val="en-US"/>
+        </w:rPr>
+      </w:pPr>
+    </w:p>
+    <w:p>
+      <w:pPr>
+        <w:spacing w:after="0"/>
+        <w:jc w:val="both"/>
+        <w:rPr>
+          <w:b/>
+          <w:bCs/>
+          <w:i/>
+          <w:iCs/>
+          <w:sz w:val="24"/>
+          <w:szCs w:val="24"/>
+          <w:lang w:val="en-US"/>
+        </w:rPr>
+      </w:pPr>
+      <w:r>
+        <w:rPr>
+          <w:b/>
+          <w:bCs/>
+          <w:i/>
+          <w:iCs/>
+          <w:sz w:val="24"/>
+          <w:szCs w:val="24"/>
+          <w:lang w:val="en-US"/>
+        </w:rPr>
+        <w:t xml:space="preserve">Logistic </w:t>
+      </w:r>
+      <w:proofErr w:type="gramStart"/>
+      <w:r>
+        <w:rPr>
+          <w:b/>
+          <w:bCs/>
+          <w:i/>
+          <w:iCs/>
+          <w:sz w:val="24"/>
+          <w:szCs w:val="24"/>
+          <w:lang w:val="en-US"/>
+        </w:rPr>
+        <w:t>regression :</w:t>
+      </w:r>
+      <w:proofErr w:type="gramEnd"/>
+      <w:r>
+        <w:rPr>
+          <w:b/>
+          <w:bCs/>
+          <w:i/>
+          <w:iCs/>
+          <w:sz w:val="24"/>
+          <w:szCs w:val="24"/>
+          <w:lang w:val="en-US"/>
+        </w:rPr>
+        <w:t xml:space="preserve"> </w:t>
+      </w:r>
+    </w:p>
+    <w:p>
+      <w:pPr>
+        <w:spacing w:after="0"/>
+        <w:jc w:val="center"/>
+        <w:rPr>
+          <w:b/>
+          <w:bCs/>
+          <w:i/>
+          <w:iCs/>
+          <w:sz w:val="24"/>
+          <w:szCs w:val="24"/>
+          <w:lang w:val="en-US"/>
+        </w:rPr>
+      </w:pPr>
+      <w:r>
+        <w:rPr>
+          <w:b/>
+          <w:bCs/>
+          <w:i/>
+          <w:iCs/>
+          <w:sz w:val="24"/>
+          <w:szCs w:val="24"/>
+          <w:lang w:val="en-US"/>
+        </w:rPr>
+        <w:drawing>
+          <wp:inline distT="0" distB="0" distL="0" distR="0" wp14:anchorId="5B92F4E8" wp14:editId="2FCA5B26">
+            <wp:extent cx="3444538" cy="457240"/>
+            <wp:effectExtent l="0" t="0" r="3810" b="0"/>
+            <wp:docPr id="14" name="Image 14"/>
+            <wp:cNvGraphicFramePr>
+              <a:graphicFrameLocks xmlns:a="http://schemas.openxmlformats.org/drawingml/2006/main" noChangeAspect="1"/>
+            </wp:cNvGraphicFramePr>
+            <a:graphic xmlns:a="http://schemas.openxmlformats.org/drawingml/2006/main">
+              <a:graphicData uri="http://schemas.openxmlformats.org/drawingml/2006/picture">
+                <pic:pic xmlns:pic="http://schemas.openxmlformats.org/drawingml/2006/picture">
+                  <pic:nvPicPr>
+                    <pic:cNvPr id="1" name=""/>
+                    <pic:cNvPicPr/>
+                  </pic:nvPicPr>
+                  <pic:blipFill>
+                    <a:blip r:embed="rId11"/>
+                    <a:stretch>
+                      <a:fillRect/>
+                    </a:stretch>
+                  </pic:blipFill>
+                  <pic:spPr>
+                    <a:xfrm>
+                      <a:off x="0" y="0"/>
+                      <a:ext cx="3444538" cy="457240"/>
+                    </a:xfrm>
+                    <a:prstGeom prst="rect">
+                      <a:avLst/>
+                    </a:prstGeom>
+                  </pic:spPr>
+                </pic:pic>
+              </a:graphicData>
+            </a:graphic>
+          </wp:inline>
+        </w:drawing>
+      </w:r>
+    </w:p>
+    <w:p>
+      <w:pPr>
+        <w:spacing w:after="0"/>
+        <w:jc w:val="center"/>
+        <w:rPr>
+          <w:i/>
+          <w:iCs/>
+          <w:sz w:val="24"/>
+          <w:szCs w:val="24"/>
+          <w:lang w:val="en-US"/>
+        </w:rPr>
+      </w:pPr>
+      <w:r>
+        <w:rPr>
+          <w:i/>
+          <w:iCs/>
+          <w:sz w:val="24"/>
+          <w:szCs w:val="24"/>
+          <w:lang w:val="en-US"/>
+        </w:rPr>
+        <w:t xml:space="preserve">Training time </w:t>
+      </w:r>
+      <w:r>
+        <w:rPr>
+          <w:i/>
+          <w:iCs/>
+          <w:color w:val="000000" w:themeColor="text1"/>
+          <w:sz w:val="24"/>
+          <w:szCs w:val="24"/>
+          <w:lang w:val="en-US"/>
+        </w:rPr>
+        <w:t xml:space="preserve">improvement </w:t>
+      </w:r>
+      <w:r>
+        <w:rPr>
+          <w:rStyle w:val="hgkelc"/>
+          <w:i/>
+          <w:iCs/>
+          <w:color w:val="000000" w:themeColor="text1"/>
+          <w:lang w:val="en-US"/>
+        </w:rPr>
+        <w:t>≈</w:t>
+      </w:r>
+      <w:r>
+        <w:rPr>
+          <w:rStyle w:val="hgkelc"/>
+          <w:i/>
+          <w:iCs/>
+          <w:color w:val="000000" w:themeColor="text1"/>
+          <w:lang w:val="en-US"/>
+        </w:rPr>
+        <w:t>200</w:t>
+      </w:r>
+      <w:proofErr w:type="gramStart"/>
+      <w:r>
+        <w:rPr>
+          <w:rStyle w:val="hgkelc"/>
+          <w:i/>
+          <w:iCs/>
+          <w:color w:val="000000" w:themeColor="text1"/>
+          <w:lang w:val="en-US"/>
+        </w:rPr>
+        <w:t>%</w:t>
+      </w:r>
+      <w:r>
+        <w:rPr>
+          <w:i/>
+          <w:iCs/>
+          <w:color w:val="000000" w:themeColor="text1"/>
+          <w:sz w:val="24"/>
+          <w:szCs w:val="24"/>
+          <w:lang w:val="en-US"/>
+        </w:rPr>
+        <w:t xml:space="preserve"> </w:t>
+      </w:r>
+      <w:r>
+        <w:rPr>
+          <w:i/>
+          <w:iCs/>
+          <w:sz w:val="24"/>
+          <w:szCs w:val="24"/>
+          <w:lang w:val="en-US"/>
+        </w:rPr>
+        <w:t>;</w:t>
+      </w:r>
+      <w:proofErr w:type="gramEnd"/>
+      <w:r>
+        <w:rPr>
+          <w:i/>
+          <w:iCs/>
+          <w:sz w:val="24"/>
+          <w:szCs w:val="24"/>
+          <w:lang w:val="en-US"/>
+        </w:rPr>
+        <w:t xml:space="preserve"> </w:t>
+      </w:r>
+      <w:r>
+        <w:rPr>
+          <w:rStyle w:val="hgkelc"/>
+          <w:i/>
+          <w:iCs/>
+          <w:color w:val="000000" w:themeColor="text1"/>
+          <w:lang w:val="en-US"/>
+        </w:rPr>
+        <w:t>≈</w:t>
+      </w:r>
+      <w:r>
+        <w:rPr>
+          <w:rStyle w:val="hgkelc"/>
+          <w:i/>
+          <w:iCs/>
+          <w:color w:val="000000" w:themeColor="text1"/>
+          <w:lang w:val="en-US"/>
+        </w:rPr>
+        <w:t>no accuracy decrease</w:t>
+      </w:r>
+    </w:p>
+    <w:p>
+      <w:pPr>
+        <w:spacing w:after="0"/>
+        <w:jc w:val="both"/>
+        <w:rPr>
+          <w:b/>
+          <w:bCs/>
+          <w:i/>
+          <w:iCs/>
+          <w:sz w:val="24"/>
+          <w:szCs w:val="24"/>
+          <w:lang w:val="en-US"/>
+        </w:rPr>
+      </w:pPr>
+      <w:proofErr w:type="gramStart"/>
+      <w:r>
+        <w:rPr>
+          <w:b/>
+          <w:bCs/>
+          <w:i/>
+          <w:iCs/>
+          <w:sz w:val="24"/>
+          <w:szCs w:val="24"/>
+          <w:lang w:val="en-US"/>
+        </w:rPr>
+        <w:t>KNN :</w:t>
+      </w:r>
+      <w:proofErr w:type="gramEnd"/>
+      <w:r>
+        <w:rPr>
+          <w:b/>
+          <w:bCs/>
+          <w:i/>
+          <w:iCs/>
+          <w:sz w:val="24"/>
+          <w:szCs w:val="24"/>
+          <w:lang w:val="en-US"/>
+        </w:rPr>
+        <w:t xml:space="preserve"> </w:t>
+      </w:r>
+    </w:p>
+    <w:p>
+      <w:pPr>
+        <w:spacing w:after="0"/>
+        <w:jc w:val="both"/>
+        <w:rPr>
+          <w:sz w:val="24"/>
+          <w:szCs w:val="24"/>
+          <w:lang w:val="en-US"/>
+        </w:rPr>
+      </w:pPr>
+      <w:r>
+        <w:rPr>
+          <w:sz w:val="24"/>
+          <w:szCs w:val="24"/>
+          <w:lang w:val="en-US"/>
+        </w:rPr>
+        <w:t xml:space="preserve">Because the running time for </w:t>
+      </w:r>
+      <w:proofErr w:type="spellStart"/>
+      <w:r>
+        <w:rPr>
+          <w:sz w:val="24"/>
+          <w:szCs w:val="24"/>
+          <w:lang w:val="en-US"/>
+        </w:rPr>
+        <w:t>knn</w:t>
+      </w:r>
+      <w:proofErr w:type="spellEnd"/>
+      <w:r>
+        <w:rPr>
+          <w:sz w:val="24"/>
+          <w:szCs w:val="24"/>
+          <w:lang w:val="en-US"/>
+        </w:rPr>
+        <w:t xml:space="preserve"> is extremely long, we chose to decrease the threshold for the explained </w:t>
+      </w:r>
+      <w:r>
+        <w:rPr>
+          <w:sz w:val="24"/>
+          <w:szCs w:val="24"/>
+          <w:lang w:val="en-US"/>
+        </w:rPr>
+        <w:t xml:space="preserve">variance </w:t>
+      </w:r>
+      <w:r>
+        <w:rPr>
+          <w:sz w:val="24"/>
+          <w:szCs w:val="24"/>
+          <w:lang w:val="en-US"/>
+        </w:rPr>
+        <w:t xml:space="preserve">to try to get proper running time. We then setup </w:t>
+      </w:r>
+      <w:r>
+        <w:rPr>
+          <w:sz w:val="24"/>
+          <w:szCs w:val="24"/>
+          <w:lang w:val="en-US"/>
+        </w:rPr>
+        <w:t xml:space="preserve">PCA </w:t>
+      </w:r>
+      <w:r>
+        <w:rPr>
+          <w:sz w:val="24"/>
+          <w:szCs w:val="24"/>
+          <w:lang w:val="en-US"/>
+        </w:rPr>
+        <w:t xml:space="preserve">with </w:t>
+      </w:r>
+      <w:proofErr w:type="spellStart"/>
+      <w:r>
+        <w:rPr>
+          <w:i/>
+          <w:iCs/>
+          <w:sz w:val="24"/>
+          <w:szCs w:val="24"/>
+          <w:lang w:val="en-US"/>
+        </w:rPr>
+        <w:t>max_exp_var</w:t>
+      </w:r>
+      <w:proofErr w:type="spellEnd"/>
+      <w:r>
+        <w:rPr>
+          <w:i/>
+          <w:iCs/>
+          <w:sz w:val="24"/>
+          <w:szCs w:val="24"/>
+          <w:lang w:val="en-US"/>
+        </w:rPr>
+        <w:t xml:space="preserve"> = 0.5</w:t>
+      </w:r>
+      <w:r>
+        <w:rPr>
+          <w:sz w:val="24"/>
+          <w:szCs w:val="24"/>
+          <w:lang w:val="en-US"/>
+        </w:rPr>
+        <w:t xml:space="preserve"> and </w:t>
+      </w:r>
+      <w:proofErr w:type="gramStart"/>
+      <w:r>
+        <w:rPr>
+          <w:sz w:val="24"/>
+          <w:szCs w:val="24"/>
+          <w:lang w:val="en-US"/>
+        </w:rPr>
+        <w:t>got :</w:t>
+      </w:r>
+      <w:proofErr w:type="gramEnd"/>
+      <w:r>
+        <w:rPr>
+          <w:sz w:val="24"/>
+          <w:szCs w:val="24"/>
+          <w:lang w:val="en-US"/>
+        </w:rPr>
+        <w:t xml:space="preserve"> </w:t>
+      </w:r>
+    </w:p>
+    <w:p>
+      <w:pPr>
+        <w:spacing w:after="0"/>
+        <w:jc w:val="both"/>
+        <w:rPr>
+          <w:sz w:val="24"/>
+          <w:szCs w:val="24"/>
+          <w:lang w:val="en-US"/>
+        </w:rPr>
+      </w:pPr>
+    </w:p>
+    <w:p>
+      <w:pPr>
+        <w:spacing w:after="0"/>
+        <w:jc w:val="center"/>
+        <w:rPr>
+          <w:sz w:val="24"/>
+          <w:szCs w:val="24"/>
+          <w:lang w:val="en-US"/>
+        </w:rPr>
+      </w:pPr>
+      <w:r>
+        <w:rPr>
+          <w:sz w:val="24"/>
+          <w:szCs w:val="24"/>
+          <w:lang w:val="en-US"/>
+        </w:rPr>
+        <w:drawing>
+          <wp:inline distT="0" distB="0" distL="0" distR="0" wp14:anchorId="3FF09B8B" wp14:editId="0C8BF852">
+            <wp:extent cx="5540220" cy="1112616"/>
+            <wp:effectExtent l="0" t="0" r="3810" b="0"/>
+            <wp:docPr id="16" name="Image 16"/>
+            <wp:cNvGraphicFramePr>
+              <a:graphicFrameLocks xmlns:a="http://schemas.openxmlformats.org/drawingml/2006/main" noChangeAspect="1"/>
+            </wp:cNvGraphicFramePr>
+            <a:graphic xmlns:a="http://schemas.openxmlformats.org/drawingml/2006/main">
+              <a:graphicData uri="http://schemas.openxmlformats.org/drawingml/2006/picture">
+                <pic:pic xmlns:pic="http://schemas.openxmlformats.org/drawingml/2006/picture">
+                  <pic:nvPicPr>
+                    <pic:cNvPr id="1" name=""/>
+                    <pic:cNvPicPr/>
+                  </pic:nvPicPr>
+                  <pic:blipFill>
+                    <a:blip r:embed="rId12"/>
+                    <a:stretch>
+                      <a:fillRect/>
+                    </a:stretch>
+                  </pic:blipFill>
+                  <pic:spPr>
+                    <a:xfrm>
+                      <a:off x="0" y="0"/>
+                      <a:ext cx="5540220" cy="1112616"/>
+                    </a:xfrm>
+                    <a:prstGeom prst="rect">
+                      <a:avLst/>
+                    </a:prstGeom>
+                  </pic:spPr>
+                </pic:pic>
+              </a:graphicData>
+            </a:graphic>
+          </wp:inline>
+        </w:drawing>
+      </w:r>
+    </w:p>
+    <w:p>
+      <w:pPr>
+        <w:spacing w:after="0"/>
+        <w:jc w:val="center"/>
+        <w:rPr>
+          <w:rStyle w:val="hgkelc"/>
+          <w:i/>
+          <w:iCs/>
+          <w:color w:val="000000" w:themeColor="text1"/>
+          <w:lang w:val="en-US"/>
+        </w:rPr>
+      </w:pPr>
+      <w:r>
+        <w:rPr>
+          <w:i/>
+          <w:iCs/>
+          <w:sz w:val="24"/>
+          <w:szCs w:val="24"/>
+          <w:lang w:val="en-US"/>
+        </w:rPr>
+        <w:t xml:space="preserve">Training time </w:t>
+      </w:r>
+      <w:r>
+        <w:rPr>
+          <w:i/>
+          <w:iCs/>
+          <w:color w:val="000000" w:themeColor="text1"/>
+          <w:sz w:val="24"/>
+          <w:szCs w:val="24"/>
+          <w:lang w:val="en-US"/>
+        </w:rPr>
+        <w:t xml:space="preserve">improvement </w:t>
+      </w:r>
+      <w:r>
+        <w:rPr>
+          <w:rStyle w:val="hgkelc"/>
+          <w:i/>
+          <w:iCs/>
+          <w:color w:val="000000" w:themeColor="text1"/>
+          <w:lang w:val="en-US"/>
+        </w:rPr>
+        <w:t>≈</w:t>
+      </w:r>
+      <w:r>
+        <w:rPr>
+          <w:rStyle w:val="hgkelc"/>
+          <w:i/>
+          <w:iCs/>
+          <w:color w:val="000000" w:themeColor="text1"/>
+          <w:lang w:val="en-US"/>
+        </w:rPr>
+        <w:t>8</w:t>
+      </w:r>
+      <w:r>
+        <w:rPr>
+          <w:rStyle w:val="hgkelc"/>
+          <w:i/>
+          <w:iCs/>
+          <w:color w:val="000000" w:themeColor="text1"/>
+          <w:lang w:val="en-US"/>
+        </w:rPr>
+        <w:t>00</w:t>
+      </w:r>
+      <w:proofErr w:type="gramStart"/>
+      <w:r>
+        <w:rPr>
+          <w:rStyle w:val="hgkelc"/>
+          <w:i/>
+          <w:iCs/>
+          <w:color w:val="000000" w:themeColor="text1"/>
+          <w:lang w:val="en-US"/>
+        </w:rPr>
+        <w:t>%</w:t>
+      </w:r>
+      <w:r>
+        <w:rPr>
+          <w:i/>
+          <w:iCs/>
+          <w:color w:val="000000" w:themeColor="text1"/>
+          <w:sz w:val="24"/>
+          <w:szCs w:val="24"/>
+          <w:lang w:val="en-US"/>
+        </w:rPr>
+        <w:t xml:space="preserve"> </w:t>
+      </w:r>
+      <w:r>
+        <w:rPr>
+          <w:i/>
+          <w:iCs/>
+          <w:sz w:val="24"/>
+          <w:szCs w:val="24"/>
+          <w:lang w:val="en-US"/>
+        </w:rPr>
+        <w:t>;</w:t>
+      </w:r>
+      <w:proofErr w:type="gramEnd"/>
+      <w:r>
+        <w:rPr>
+          <w:i/>
+          <w:iCs/>
+          <w:sz w:val="24"/>
+          <w:szCs w:val="24"/>
+          <w:lang w:val="en-US"/>
+        </w:rPr>
+        <w:t xml:space="preserve"> </w:t>
+      </w:r>
+      <w:r>
+        <w:rPr>
+          <w:i/>
+          <w:iCs/>
+          <w:sz w:val="24"/>
+          <w:szCs w:val="24"/>
+          <w:lang w:val="en-US"/>
+        </w:rPr>
+        <w:t>accuracy</w:t>
+      </w:r>
+      <w:r>
+        <w:rPr>
+          <w:i/>
+          <w:iCs/>
+          <w:sz w:val="24"/>
+          <w:szCs w:val="24"/>
+          <w:lang w:val="en-US"/>
+        </w:rPr>
+        <w:t xml:space="preserve"> </w:t>
+      </w:r>
+      <w:r>
+        <w:rPr>
+          <w:i/>
+          <w:iCs/>
+          <w:sz w:val="24"/>
+          <w:szCs w:val="24"/>
+          <w:lang w:val="en-US"/>
+        </w:rPr>
+        <w:t>de</w:t>
+      </w:r>
+      <w:r>
+        <w:rPr>
+          <w:i/>
+          <w:iCs/>
+          <w:sz w:val="24"/>
+          <w:szCs w:val="24"/>
+          <w:lang w:val="en-US"/>
+        </w:rPr>
+        <w:t>cr</w:t>
+      </w:r>
+      <w:r>
+        <w:rPr>
+          <w:i/>
+          <w:iCs/>
+          <w:sz w:val="24"/>
+          <w:szCs w:val="24"/>
+          <w:lang w:val="en-US"/>
+        </w:rPr>
+        <w:t>ea</w:t>
+      </w:r>
+      <w:r>
+        <w:rPr>
+          <w:i/>
+          <w:iCs/>
+          <w:sz w:val="24"/>
+          <w:szCs w:val="24"/>
+          <w:lang w:val="en-US"/>
+        </w:rPr>
+        <w:t xml:space="preserve">se </w:t>
+      </w:r>
+      <w:r>
+        <w:rPr>
+          <w:rStyle w:val="hgkelc"/>
+          <w:i/>
+          <w:iCs/>
+          <w:color w:val="000000" w:themeColor="text1"/>
+          <w:lang w:val="en-US"/>
+        </w:rPr>
+        <w:t>≈</w:t>
+      </w:r>
+      <w:r>
+        <w:rPr>
+          <w:rStyle w:val="hgkelc"/>
+          <w:i/>
+          <w:iCs/>
+          <w:color w:val="000000" w:themeColor="text1"/>
+          <w:lang w:val="en-US"/>
+        </w:rPr>
+        <w:t>0.9</w:t>
+      </w:r>
+      <w:r>
+        <w:rPr>
+          <w:rStyle w:val="hgkelc"/>
+          <w:i/>
+          <w:iCs/>
+          <w:color w:val="000000" w:themeColor="text1"/>
+          <w:lang w:val="en-US"/>
+        </w:rPr>
+        <w:t>%</w:t>
+      </w:r>
+    </w:p>
+    <w:p>
+      <w:pPr>
+        <w:spacing w:after="0"/>
+        <w:jc w:val="both"/>
+        <w:rPr>
+          <w:i/>
+          <w:iCs/>
+          <w:sz w:val="24"/>
+          <w:szCs w:val="24"/>
+          <w:lang w:val="en-US"/>
+        </w:rPr>
+      </w:pPr>
+    </w:p>
+    <w:p>
+      <w:pPr>
+        <w:spacing w:after="0"/>
+        <w:jc w:val="center"/>
+        <w:rPr>
+          <w:b/>
+          <w:bCs/>
+          <w:sz w:val="24"/>
+          <w:szCs w:val="24"/>
+          <w:lang w:val="en-US"/>
+        </w:rPr>
+      </w:pPr>
+      <w:r>
+        <w:rPr>
+          <w:b/>
+          <w:bCs/>
+          <w:sz w:val="24"/>
+          <w:szCs w:val="24"/>
+          <w:lang w:val="en-US"/>
+        </w:rPr>
+        <w:t>CONCLUSION</w:t>
+      </w:r>
+    </w:p>
+    <w:p>
+      <w:pPr>
+        <w:spacing w:after="0"/>
+        <w:jc w:val="both"/>
+        <w:rPr>
+          <w:b/>
+          <w:bCs/>
+          <w:i/>
+          <w:iCs/>
+          <w:sz w:val="24"/>
+          <w:szCs w:val="24"/>
+          <w:u w:val="single"/>
+          <w:lang w:val="en-US"/>
+        </w:rPr>
+      </w:pPr>
+      <w:r>
+        <w:rPr>
+          <w:b/>
+          <w:bCs/>
+          <w:i/>
+          <w:iCs/>
+          <w:sz w:val="24"/>
+          <w:szCs w:val="24"/>
+          <w:u w:val="single"/>
+          <w:lang w:val="en-US"/>
+        </w:rPr>
+        <w:t xml:space="preserve">Regression </w:t>
+      </w:r>
+      <w:proofErr w:type="gramStart"/>
+      <w:r>
+        <w:rPr>
+          <w:b/>
+          <w:bCs/>
+          <w:i/>
+          <w:iCs/>
+          <w:sz w:val="24"/>
+          <w:szCs w:val="24"/>
+          <w:u w:val="single"/>
+          <w:lang w:val="en-US"/>
+        </w:rPr>
+        <w:t>task :</w:t>
+      </w:r>
+      <w:proofErr w:type="gramEnd"/>
+      <w:r>
+        <w:rPr>
+          <w:b/>
+          <w:bCs/>
+          <w:i/>
+          <w:iCs/>
+          <w:sz w:val="24"/>
+          <w:szCs w:val="24"/>
+          <w:u w:val="single"/>
+          <w:lang w:val="en-US"/>
+        </w:rPr>
+        <w:t xml:space="preserve"> </w:t>
+      </w:r>
+      <w:r>
+        <w:rPr>
+          <w:b/>
+          <w:bCs/>
+          <w:i/>
+          <w:iCs/>
+          <w:sz w:val="24"/>
+          <w:szCs w:val="24"/>
+          <w:u w:val="single"/>
+          <w:lang w:val="en-US"/>
+        </w:rPr>
+        <w:t xml:space="preserve"> </w:t>
+      </w:r>
+    </w:p>
+    <w:p>
+      <w:pPr>
+        <w:spacing w:after="0"/>
+        <w:jc w:val="both"/>
+        <w:rPr>
+          <w:sz w:val="24"/>
+          <w:szCs w:val="24"/>
+          <w:lang w:val="en-US"/>
+        </w:rPr>
+      </w:pPr>
+      <w:r>
+        <w:rPr>
+          <w:sz w:val="24"/>
+          <w:szCs w:val="24"/>
+          <w:lang w:val="en-US"/>
+        </w:rPr>
+        <w:t xml:space="preserve">By his simplicity, we think that the best model to perform regression on those data is a classical linear regression (ridge regression </w:t>
+      </w:r>
+      <w:r>
+        <w:rPr>
+          <w:sz w:val="24"/>
+          <w:szCs w:val="24"/>
+          <w:lang w:val="en-US"/>
+        </w:rPr>
+        <w:t>did not</w:t>
+      </w:r>
+      <w:r>
+        <w:rPr>
+          <w:sz w:val="24"/>
+          <w:szCs w:val="24"/>
+          <w:lang w:val="en-US"/>
+        </w:rPr>
+        <w:t xml:space="preserve"> improve much the scores). Moreover, we can perform PCA on the data to significantly improve the time performance. </w:t>
+      </w:r>
+    </w:p>
+    <w:p>
+      <w:pPr>
+        <w:spacing w:after="0"/>
+        <w:jc w:val="both"/>
+        <w:rPr>
+          <w:b/>
+          <w:bCs/>
+          <w:sz w:val="24"/>
+          <w:szCs w:val="24"/>
+          <w:u w:val="single"/>
+          <w:lang w:val="en-US"/>
+        </w:rPr>
+      </w:pPr>
+      <w:r>
+        <w:rPr>
+          <w:b/>
+          <w:bCs/>
+          <w:i/>
+          <w:iCs/>
+          <w:sz w:val="24"/>
+          <w:szCs w:val="24"/>
+          <w:u w:val="single"/>
+          <w:lang w:val="en-US"/>
+        </w:rPr>
+        <w:t xml:space="preserve">Classification </w:t>
+      </w:r>
+      <w:proofErr w:type="gramStart"/>
+      <w:r>
+        <w:rPr>
+          <w:b/>
+          <w:bCs/>
+          <w:i/>
+          <w:iCs/>
+          <w:sz w:val="24"/>
+          <w:szCs w:val="24"/>
+          <w:u w:val="single"/>
+          <w:lang w:val="en-US"/>
+        </w:rPr>
+        <w:t>task :</w:t>
+      </w:r>
+      <w:proofErr w:type="gramEnd"/>
+      <w:r>
+        <w:rPr>
+          <w:b/>
+          <w:bCs/>
+          <w:i/>
+          <w:iCs/>
+          <w:sz w:val="24"/>
+          <w:szCs w:val="24"/>
+          <w:u w:val="single"/>
+          <w:lang w:val="en-US"/>
+        </w:rPr>
+        <w:t xml:space="preserve">  </w:t>
+      </w:r>
+      <w:r>
+        <w:rPr>
+          <w:b/>
+          <w:bCs/>
+          <w:sz w:val="24"/>
+          <w:szCs w:val="24"/>
+          <w:u w:val="single"/>
+          <w:lang w:val="en-US"/>
+        </w:rPr>
+        <w:t xml:space="preserve"> </w:t>
+      </w:r>
+    </w:p>
+    <w:p>
+      <w:pPr>
+        <w:spacing w:after="0"/>
+        <w:jc w:val="both"/>
+        <w:rPr>
+          <w:sz w:val="24"/>
+          <w:szCs w:val="24"/>
+          <w:lang w:val="en-US"/>
+        </w:rPr>
+      </w:pPr>
+      <w:r>
+        <w:rPr>
+          <w:sz w:val="24"/>
+          <w:szCs w:val="24"/>
+          <w:lang w:val="en-US"/>
+        </w:rPr>
+        <w:t xml:space="preserve">The best scores achieved by one model for the classification is from the neural network. </w:t>
+      </w:r>
+      <w:r>
+        <w:rPr>
+          <w:sz w:val="24"/>
+          <w:szCs w:val="24"/>
+          <w:lang w:val="en-US"/>
+        </w:rPr>
+        <w:t>Moreover, we do not need a complicated cross-validation process as with logistic regression or KNN</w:t>
+      </w:r>
+      <w:r>
+        <w:rPr>
+          <w:sz w:val="24"/>
+          <w:szCs w:val="24"/>
+          <w:lang w:val="en-US"/>
+        </w:rPr>
+        <w:t xml:space="preserve"> and the running time is convincing</w:t>
+      </w:r>
+      <w:r>
+        <w:rPr>
+          <w:sz w:val="24"/>
+          <w:szCs w:val="24"/>
+          <w:lang w:val="en-US"/>
+        </w:rPr>
+        <w:t xml:space="preserve">. The neural network with the described architecture is then, for us, the best model for classification on those data, beyond all the tested ones. </w:t>
+      </w:r>
+    </w:p>
     <w:sectPr>
       <w:pgSz w:w="11906" w:h="16838"/>
       <w:pgMar w:top="1417" w:right="1417" w:bottom="1417" w:left="1417" w:header="708" w:footer="708" w:gutter="0"/>

</xml_diff>